<commit_message>
Update UT01 brugerTest af UC01 og UC08.docx
Co-Author: Marc
Reviewer: Toke
</commit_message>
<xml_diff>
--- a/05 Test/UT01 brugerTest af UC01 og UC08.docx
+++ b/05 Test/UT01 brugerTest af UC01 og UC08.docx
@@ -311,8 +311,6 @@
       <w:r>
         <w:t xml:space="preserve"> </w:t>
       </w:r>
-      <w:bookmarkStart w:id="0" w:name="_GoBack"/>
-      <w:bookmarkEnd w:id="0"/>
       <w:r>
         <w:t xml:space="preserve">4 =&gt; </w:t>
       </w:r>
@@ -389,7 +387,7 @@
         <w:t>1</w:t>
       </w:r>
       <w:r>
-        <w:t xml:space="preserve">00.000-28.750-20.000-8.000 =&gt;53.250 kr. </w:t>
+        <w:t xml:space="preserve">0.000-28.750-20.000-8.000 =&gt;53.250 kr. </w:t>
       </w:r>
       <w:r>
         <w:t>(Overskud)</w:t>
@@ -536,6 +534,8 @@
       <w:pPr>
         <w:pStyle w:val="Listeafsnit"/>
       </w:pPr>
+      <w:bookmarkStart w:id="0" w:name="_GoBack"/>
+      <w:bookmarkEnd w:id="0"/>
     </w:p>
     <w:p/>
     <w:p>
@@ -729,7 +729,13 @@
               <w:ind w:left="0"/>
             </w:pPr>
             <w:r>
-              <w:t>12750</w:t>
+              <w:t>12</w:t>
+            </w:r>
+            <w:r>
+              <w:t>.</w:t>
+            </w:r>
+            <w:r>
+              <w:t>750</w:t>
             </w:r>
           </w:p>
         </w:tc>
@@ -845,7 +851,13 @@
               <w:ind w:left="0"/>
             </w:pPr>
             <w:r>
-              <w:t>9750</w:t>
+              <w:t>9</w:t>
+            </w:r>
+            <w:r>
+              <w:t>.</w:t>
+            </w:r>
+            <w:r>
+              <w:t>750</w:t>
             </w:r>
           </w:p>
         </w:tc>
@@ -903,7 +915,13 @@
               <w:ind w:left="0"/>
             </w:pPr>
             <w:r>
-              <w:t>8850</w:t>
+              <w:t>8</w:t>
+            </w:r>
+            <w:r>
+              <w:t>.</w:t>
+            </w:r>
+            <w:r>
+              <w:t>850</w:t>
             </w:r>
           </w:p>
         </w:tc>
@@ -942,7 +960,13 @@
         <w:t xml:space="preserve"> kapacitets omkostninger ligger på</w:t>
       </w:r>
       <w:r>
-        <w:t xml:space="preserve"> 1025 kr. pr måned</w:t>
+        <w:t xml:space="preserve"> 1</w:t>
+      </w:r>
+      <w:r>
+        <w:t>.</w:t>
+      </w:r>
+      <w:r>
+        <w:t>025 kr. pr måned</w:t>
       </w:r>
     </w:p>
     <w:p>
@@ -950,7 +974,13 @@
         <w:pStyle w:val="Listeafsnit"/>
       </w:pPr>
       <w:r>
-        <w:t>Finansielle omkostninger 400 kr. om året, samt markeds promotion på 1200 om måneden</w:t>
+        <w:t>Finansielle omkostninger 400 kr. om året, samt markeds promotion på 1</w:t>
+      </w:r>
+      <w:r>
+        <w:t>.</w:t>
+      </w:r>
+      <w:r>
+        <w:t>200 om måneden</w:t>
       </w:r>
     </w:p>
     <w:p>
@@ -992,8 +1022,8 @@
         <w:tblLook w:val="04A0" w:firstRow="1" w:lastRow="0" w:firstColumn="1" w:lastColumn="0" w:noHBand="0" w:noVBand="1"/>
       </w:tblPr>
       <w:tblGrid>
-        <w:gridCol w:w="4554"/>
-        <w:gridCol w:w="4354"/>
+        <w:gridCol w:w="4552"/>
+        <w:gridCol w:w="4356"/>
       </w:tblGrid>
       <w:tr>
         <w:tc>
@@ -1138,7 +1168,19 @@
               <w:rPr>
                 <w:lang w:eastAsia="da-DK"/>
               </w:rPr>
-              <w:t>14400</w:t>
+              <w:t>14</w:t>
+            </w:r>
+            <w:r>
+              <w:rPr>
+                <w:lang w:eastAsia="da-DK"/>
+              </w:rPr>
+              <w:t>.</w:t>
+            </w:r>
+            <w:r>
+              <w:rPr>
+                <w:lang w:eastAsia="da-DK"/>
+              </w:rPr>
+              <w:t>400</w:t>
             </w:r>
           </w:p>
         </w:tc>
@@ -1222,7 +1264,19 @@
               <w:rPr>
                 <w:lang w:eastAsia="da-DK"/>
               </w:rPr>
-              <w:t>12300</w:t>
+              <w:t>12</w:t>
+            </w:r>
+            <w:r>
+              <w:rPr>
+                <w:lang w:eastAsia="da-DK"/>
+              </w:rPr>
+              <w:t>.</w:t>
+            </w:r>
+            <w:r>
+              <w:rPr>
+                <w:lang w:eastAsia="da-DK"/>
+              </w:rPr>
+              <w:t>300</w:t>
             </w:r>
           </w:p>
         </w:tc>
@@ -1525,7 +1579,13 @@
           </w:tcPr>
           <w:p>
             <w:r>
-              <w:t>23750</w:t>
+              <w:t>23</w:t>
+            </w:r>
+            <w:r>
+              <w:t>.</w:t>
+            </w:r>
+            <w:r>
+              <w:t>750</w:t>
             </w:r>
           </w:p>
         </w:tc>
@@ -1579,7 +1639,13 @@
         </w:numPr>
       </w:pPr>
       <w:r>
-        <w:t>11 år.  (125.000 *0,81 indtil det er under 14100 kr.</w:t>
+        <w:t>11 år.  (125.000 *0,81 indtil det er under 14</w:t>
+      </w:r>
+      <w:r>
+        <w:t>.</w:t>
+      </w:r>
+      <w:r>
+        <w:t>100 kr.</w:t>
       </w:r>
     </w:p>
     <w:p>
@@ -1626,7 +1692,13 @@
         <w:t xml:space="preserve"> køber mobiler til rabat pris til sine 5 medarbejder til en købsværdi på </w:t>
       </w:r>
       <w:r>
-        <w:t xml:space="preserve">2300 kr. pr. styk hvilken afskrivnings metode ville være mest oplagt? </w:t>
+        <w:t>2</w:t>
+      </w:r>
+      <w:r>
+        <w:t>.</w:t>
+      </w:r>
+      <w:r>
+        <w:t xml:space="preserve">300 kr. pr. styk hvilken afskrivnings metode ville være mest oplagt? </w:t>
       </w:r>
     </w:p>
     <w:p>

</xml_diff>